<commit_message>
WP plugin proposal complete
</commit_message>
<xml_diff>
--- a/WordPress Plugin Proposal.docx
+++ b/WordPress Plugin Proposal.docx
@@ -13,7 +13,21 @@
         <w:rPr>
           <w:sz w:val="40"/>
         </w:rPr>
-        <w:t>WordPress Plugin Proposal</w:t>
+        <w:t xml:space="preserve">WordPress </w:t>
+      </w:r>
+      <w:proofErr w:type="spellStart"/>
+      <w:r>
+        <w:rPr>
+          <w:sz w:val="40"/>
+        </w:rPr>
+        <w:t>Plugin</w:t>
+      </w:r>
+      <w:proofErr w:type="spellEnd"/>
+      <w:r>
+        <w:rPr>
+          <w:sz w:val="40"/>
+        </w:rPr>
+        <w:t xml:space="preserve"> Proposal</w:t>
       </w:r>
     </w:p>
     <w:p>
@@ -26,7 +40,49 @@
     </w:p>
     <w:p>
       <w:r>
-        <w:t>I would like to create a plugin for WordPress to link social media pages. This plugin will give direct access to the selected social media page along with a “Follow” button for the user to easily start following the page directly from the WordPress site that the plugin is used on. This will prevent the user from having to leave the WordPress page.</w:t>
+        <w:t>This proposal is for the creation of</w:t>
+      </w:r>
+      <w:r>
+        <w:t xml:space="preserve"> a </w:t>
+      </w:r>
+      <w:proofErr w:type="spellStart"/>
+      <w:r>
+        <w:t>plugin</w:t>
+      </w:r>
+      <w:proofErr w:type="spellEnd"/>
+      <w:r>
+        <w:t xml:space="preserve"> for WordP</w:t>
+      </w:r>
+      <w:r>
+        <w:t>ress to link social media pages to sidebars on a WordPress page</w:t>
+      </w:r>
+      <w:r>
+        <w:t xml:space="preserve"> This </w:t>
+      </w:r>
+      <w:proofErr w:type="spellStart"/>
+      <w:r>
+        <w:t>plugin</w:t>
+      </w:r>
+      <w:proofErr w:type="spellEnd"/>
+      <w:r>
+        <w:t xml:space="preserve"> will give</w:t>
+      </w:r>
+      <w:r>
+        <w:t xml:space="preserve"> users a link to</w:t>
+      </w:r>
+      <w:r>
+        <w:t xml:space="preserve"> direct access of</w:t>
+      </w:r>
+      <w:r>
+        <w:t xml:space="preserve"> the selected social media page along with a “Follow” button for the user to easily start following the page directly from the WordPress site that the </w:t>
+      </w:r>
+      <w:proofErr w:type="spellStart"/>
+      <w:r>
+        <w:t>plugin</w:t>
+      </w:r>
+      <w:proofErr w:type="spellEnd"/>
+      <w:r>
+        <w:t xml:space="preserve"> is used on. This will prevent the user from having to leave the WordPress page.</w:t>
       </w:r>
     </w:p>
     <w:p/>
@@ -38,7 +94,55 @@
         <w:t>project should take 2</w:t>
       </w:r>
       <w:r>
-        <w:t xml:space="preserve"> weeks for coding, testing, and debugging. Once completed, the admin should have the ability to enter the url of their Facebook, Twitter, Instagram, Tumblr, YouTube, Vimeo, Google +, and/or Pintrest page. A subscribe or follow button will be available to add to that.</w:t>
+        <w:t xml:space="preserve"> weeks for coding, testing, and debugging. Once completed, the admin should have the ability to enter the </w:t>
+      </w:r>
+      <w:proofErr w:type="spellStart"/>
+      <w:r>
+        <w:t>url</w:t>
+      </w:r>
+      <w:proofErr w:type="spellEnd"/>
+      <w:r>
+        <w:t xml:space="preserve"> of their </w:t>
+      </w:r>
+      <w:proofErr w:type="spellStart"/>
+      <w:r>
+        <w:t>Facebook</w:t>
+      </w:r>
+      <w:proofErr w:type="spellEnd"/>
+      <w:r>
+        <w:t xml:space="preserve">, Twitter, </w:t>
+      </w:r>
+      <w:proofErr w:type="spellStart"/>
+      <w:r>
+        <w:t>Instagram</w:t>
+      </w:r>
+      <w:proofErr w:type="spellEnd"/>
+      <w:r>
+        <w:t xml:space="preserve">, </w:t>
+      </w:r>
+      <w:proofErr w:type="spellStart"/>
+      <w:r>
+        <w:t>Tumblr</w:t>
+      </w:r>
+      <w:proofErr w:type="spellEnd"/>
+      <w:r>
+        <w:t xml:space="preserve">, YouTube, </w:t>
+      </w:r>
+      <w:proofErr w:type="spellStart"/>
+      <w:r>
+        <w:t>Vimeo</w:t>
+      </w:r>
+      <w:proofErr w:type="spellEnd"/>
+      <w:r>
+        <w:t xml:space="preserve">, Google +, and/or </w:t>
+      </w:r>
+      <w:proofErr w:type="spellStart"/>
+      <w:r>
+        <w:t>Pintrest</w:t>
+      </w:r>
+      <w:proofErr w:type="spellEnd"/>
+      <w:r>
+        <w:t xml:space="preserve"> page. A subscribe or follow button will be available to add to that.</w:t>
       </w:r>
     </w:p>
     <w:p/>
@@ -86,6 +190,26 @@
     <w:p>
       <w:r>
         <w:t>Nov 16-22 – test and debug</w:t>
+      </w:r>
+    </w:p>
+    <w:p/>
+    <w:p/>
+    <w:p/>
+    <w:p>
+      <w:r>
+        <w:t>************COMMENTS*************</w:t>
+      </w:r>
+    </w:p>
+    <w:p/>
+    <w:p>
+      <w:r>
+        <w:t>I’m interested to get started on this one and see how plugin</w:t>
+      </w:r>
+      <w:r>
+        <w:t>s work. I’m not sure if this idea</w:t>
+      </w:r>
+      <w:r>
+        <w:t xml:space="preserve"> is too ambitious but I think it would be a good one to start with.</w:t>
       </w:r>
     </w:p>
     <w:sectPr>

</xml_diff>